<commit_message>
updaing resume and adding brand statement
</commit_message>
<xml_diff>
--- a/rotunda_resume.docx
+++ b/rotunda_resume.docx
@@ -52,67 +52,155 @@
           <w:szCs w:val="22"/>
           <w:u w:color="000000"/>
         </w:rPr>
-        <w:t xml:space="preserve">JPMorgan Chase &amp; Co., </w:t>
-      </w:r>
-      <w:r>
-        <w:rPr>
-          <w:rFonts w:ascii="Baskerville Old Face" w:eastAsia="Hiragino Sans W3" w:hAnsi="Baskerville Old Face" w:cs="Times"/>
-          <w:color w:val="000000"/>
-          <w:sz w:val="22"/>
-          <w:szCs w:val="22"/>
-          <w:u w:color="000000"/>
-        </w:rPr>
-        <w:t>New York, NY</w:t>
-      </w:r>
-    </w:p>
-    <w:p>
-      <w:pPr>
-        <w:autoSpaceDE w:val="0"/>
-        <w:autoSpaceDN w:val="0"/>
-        <w:adjustRightInd w:val="0"/>
-        <w:contextualSpacing/>
-        <w:rPr>
-          <w:rFonts w:ascii="Baskerville Old Face" w:eastAsia="Hiragino Sans W3" w:hAnsi="Baskerville Old Face" w:cs="Times"/>
-          <w:color w:val="000000"/>
-          <w:sz w:val="22"/>
-          <w:szCs w:val="22"/>
-          <w:u w:color="000000"/>
-        </w:rPr>
-      </w:pPr>
-      <w:r>
-        <w:rPr>
-          <w:rFonts w:ascii="Baskerville Old Face" w:eastAsia="Hiragino Sans W3" w:hAnsi="Baskerville Old Face" w:cs="Times"/>
-          <w:color w:val="000000"/>
-          <w:sz w:val="22"/>
-          <w:szCs w:val="22"/>
-          <w:u w:color="000000"/>
-        </w:rPr>
-        <w:t>Associate Business Data Analyst, February 2019 - June 2019</w:t>
-      </w:r>
-    </w:p>
-    <w:p>
-      <w:pPr>
-        <w:autoSpaceDE w:val="0"/>
-        <w:autoSpaceDN w:val="0"/>
-        <w:adjustRightInd w:val="0"/>
-        <w:contextualSpacing/>
-        <w:rPr>
-          <w:rFonts w:ascii="Baskerville Old Face" w:eastAsia="Hiragino Sans W3" w:hAnsi="Baskerville Old Face" w:cs="Times"/>
-          <w:color w:val="000000"/>
-          <w:sz w:val="22"/>
-          <w:szCs w:val="22"/>
-          <w:u w:color="000000"/>
-        </w:rPr>
-      </w:pPr>
-      <w:r>
-        <w:rPr>
-          <w:rFonts w:ascii="Baskerville Old Face" w:eastAsia="Hiragino Sans W3" w:hAnsi="Baskerville Old Face" w:cs="Times"/>
-          <w:color w:val="000000"/>
-          <w:sz w:val="22"/>
-          <w:szCs w:val="22"/>
-          <w:u w:color="000000"/>
-        </w:rPr>
-        <w:t>Business Data Analyst, February 2016 - January 2019</w:t>
+        <w:t>Charles Schwab</w:t>
+      </w:r>
+      <w:r>
+        <w:rPr>
+          <w:rFonts w:ascii="Baskerville Old Face" w:eastAsia="Hiragino Sans W3" w:hAnsi="Baskerville Old Face" w:cs="Baskerville"/>
+          <w:b/>
+          <w:bCs/>
+          <w:i/>
+          <w:iCs/>
+          <w:color w:val="000000"/>
+          <w:sz w:val="22"/>
+          <w:szCs w:val="22"/>
+          <w:u w:color="000000"/>
+        </w:rPr>
+        <w:t xml:space="preserve">, </w:t>
+      </w:r>
+      <w:r>
+        <w:rPr>
+          <w:rFonts w:ascii="Baskerville Old Face" w:eastAsia="Hiragino Sans W3" w:hAnsi="Baskerville Old Face" w:cs="Times"/>
+          <w:color w:val="000000"/>
+          <w:sz w:val="22"/>
+          <w:szCs w:val="22"/>
+          <w:u w:color="000000"/>
+        </w:rPr>
+        <w:t>San Francisco</w:t>
+      </w:r>
+      <w:r>
+        <w:rPr>
+          <w:rFonts w:ascii="Baskerville Old Face" w:eastAsia="Hiragino Sans W3" w:hAnsi="Baskerville Old Face" w:cs="Times"/>
+          <w:color w:val="000000"/>
+          <w:sz w:val="22"/>
+          <w:szCs w:val="22"/>
+          <w:u w:color="000000"/>
+        </w:rPr>
+        <w:t xml:space="preserve">, </w:t>
+      </w:r>
+      <w:r>
+        <w:rPr>
+          <w:rFonts w:ascii="Baskerville Old Face" w:eastAsia="Hiragino Sans W3" w:hAnsi="Baskerville Old Face" w:cs="Times"/>
+          <w:color w:val="000000"/>
+          <w:sz w:val="22"/>
+          <w:szCs w:val="22"/>
+          <w:u w:color="000000"/>
+        </w:rPr>
+        <w:t>CA</w:t>
+      </w:r>
+    </w:p>
+    <w:p>
+      <w:pPr>
+        <w:autoSpaceDE w:val="0"/>
+        <w:autoSpaceDN w:val="0"/>
+        <w:adjustRightInd w:val="0"/>
+        <w:rPr>
+          <w:rFonts w:ascii="Baskerville Old Face" w:eastAsia="Hiragino Sans W3" w:hAnsi="Baskerville Old Face" w:cs="Times"/>
+          <w:color w:val="000000"/>
+          <w:sz w:val="22"/>
+          <w:szCs w:val="22"/>
+          <w:u w:color="000000"/>
+        </w:rPr>
+      </w:pPr>
+      <w:r>
+        <w:rPr>
+          <w:rFonts w:ascii="Baskerville Old Face" w:eastAsia="Hiragino Sans W3" w:hAnsi="Baskerville Old Face" w:cs="Times"/>
+          <w:color w:val="000000"/>
+          <w:sz w:val="22"/>
+          <w:szCs w:val="22"/>
+          <w:u w:color="000000"/>
+        </w:rPr>
+        <w:t xml:space="preserve">Contract </w:t>
+      </w:r>
+      <w:r>
+        <w:rPr>
+          <w:rFonts w:ascii="Baskerville Old Face" w:eastAsia="Hiragino Sans W3" w:hAnsi="Baskerville Old Face" w:cs="Times"/>
+          <w:color w:val="000000"/>
+          <w:sz w:val="22"/>
+          <w:szCs w:val="22"/>
+          <w:u w:color="000000"/>
+        </w:rPr>
+        <w:t xml:space="preserve">Business Analyst, </w:t>
+      </w:r>
+      <w:r>
+        <w:rPr>
+          <w:rFonts w:ascii="Baskerville Old Face" w:eastAsia="Hiragino Sans W3" w:hAnsi="Baskerville Old Face" w:cs="Times"/>
+          <w:color w:val="000000"/>
+          <w:sz w:val="22"/>
+          <w:szCs w:val="22"/>
+          <w:u w:color="000000"/>
+        </w:rPr>
+        <w:t>May</w:t>
+      </w:r>
+      <w:r>
+        <w:rPr>
+          <w:rFonts w:ascii="Baskerville Old Face" w:eastAsia="Hiragino Sans W3" w:hAnsi="Baskerville Old Face" w:cs="Times"/>
+          <w:color w:val="000000"/>
+          <w:sz w:val="22"/>
+          <w:szCs w:val="22"/>
+          <w:u w:color="000000"/>
+        </w:rPr>
+        <w:t xml:space="preserve"> 20</w:t>
+      </w:r>
+      <w:r>
+        <w:rPr>
+          <w:rFonts w:ascii="Baskerville Old Face" w:eastAsia="Hiragino Sans W3" w:hAnsi="Baskerville Old Face" w:cs="Times"/>
+          <w:color w:val="000000"/>
+          <w:sz w:val="22"/>
+          <w:szCs w:val="22"/>
+          <w:u w:color="000000"/>
+        </w:rPr>
+        <w:t>20</w:t>
+      </w:r>
+      <w:r>
+        <w:rPr>
+          <w:rFonts w:ascii="Baskerville Old Face" w:eastAsia="Hiragino Sans W3" w:hAnsi="Baskerville Old Face" w:cs="Times"/>
+          <w:color w:val="000000"/>
+          <w:sz w:val="22"/>
+          <w:szCs w:val="22"/>
+          <w:u w:color="000000"/>
+        </w:rPr>
+        <w:t xml:space="preserve"> </w:t>
+      </w:r>
+      <w:r>
+        <w:rPr>
+          <w:rFonts w:ascii="Baskerville Old Face" w:eastAsia="Hiragino Sans W3" w:hAnsi="Baskerville Old Face" w:cs="Times"/>
+          <w:color w:val="000000"/>
+          <w:sz w:val="22"/>
+          <w:szCs w:val="22"/>
+          <w:u w:color="000000"/>
+        </w:rPr>
+        <w:t>–</w:t>
+      </w:r>
+      <w:r>
+        <w:rPr>
+          <w:rFonts w:ascii="Baskerville Old Face" w:eastAsia="Hiragino Sans W3" w:hAnsi="Baskerville Old Face" w:cs="Times"/>
+          <w:color w:val="000000"/>
+          <w:sz w:val="22"/>
+          <w:szCs w:val="22"/>
+          <w:u w:color="000000"/>
+        </w:rPr>
+        <w:t xml:space="preserve"> </w:t>
+      </w:r>
+      <w:r>
+        <w:rPr>
+          <w:rFonts w:ascii="Baskerville Old Face" w:eastAsia="Hiragino Sans W3" w:hAnsi="Baskerville Old Face" w:cs="Times"/>
+          <w:color w:val="000000"/>
+          <w:sz w:val="22"/>
+          <w:szCs w:val="22"/>
+          <w:u w:color="000000"/>
+        </w:rPr>
+        <w:t>Present</w:t>
       </w:r>
     </w:p>
     <w:p>
@@ -146,7 +234,87 @@
           <w:szCs w:val="20"/>
           <w:u w:color="000000"/>
         </w:rPr>
-        <w:t>Analyze and manage primary and secondary sourced data for the US Funds Management Data Warehouse (FMDW), specifically minimizing data errors for the Finance Team for financial reporting purposes</w:t>
+        <w:t>Work</w:t>
+      </w:r>
+      <w:r>
+        <w:rPr>
+          <w:rFonts w:ascii="Baskerville Old Face" w:eastAsia="Hiragino Sans W3" w:hAnsi="Baskerville Old Face" w:cs="Times"/>
+          <w:color w:val="000000"/>
+          <w:sz w:val="20"/>
+          <w:szCs w:val="20"/>
+          <w:u w:color="000000"/>
+        </w:rPr>
+        <w:t>ed</w:t>
+      </w:r>
+      <w:r>
+        <w:rPr>
+          <w:rFonts w:ascii="Baskerville Old Face" w:eastAsia="Hiragino Sans W3" w:hAnsi="Baskerville Old Face" w:cs="Times"/>
+          <w:color w:val="000000"/>
+          <w:sz w:val="20"/>
+          <w:szCs w:val="20"/>
+          <w:u w:color="000000"/>
+        </w:rPr>
+        <w:t xml:space="preserve"> with developers on </w:t>
+      </w:r>
+      <w:r>
+        <w:rPr>
+          <w:rFonts w:ascii="Baskerville Old Face" w:eastAsia="Hiragino Sans W3" w:hAnsi="Baskerville Old Face" w:cs="Times"/>
+          <w:color w:val="000000"/>
+          <w:sz w:val="20"/>
+          <w:szCs w:val="20"/>
+          <w:u w:color="000000"/>
+        </w:rPr>
+        <w:t xml:space="preserve">a </w:t>
+      </w:r>
+      <w:r>
+        <w:rPr>
+          <w:rFonts w:ascii="Baskerville Old Face" w:eastAsia="Hiragino Sans W3" w:hAnsi="Baskerville Old Face" w:cs="Times"/>
+          <w:color w:val="000000"/>
+          <w:sz w:val="20"/>
+          <w:szCs w:val="20"/>
+          <w:u w:color="000000"/>
+        </w:rPr>
+        <w:t xml:space="preserve">project </w:t>
+      </w:r>
+      <w:r>
+        <w:rPr>
+          <w:rFonts w:ascii="Baskerville Old Face" w:eastAsia="Hiragino Sans W3" w:hAnsi="Baskerville Old Face" w:cs="Times"/>
+          <w:color w:val="000000"/>
+          <w:sz w:val="20"/>
+          <w:szCs w:val="20"/>
+          <w:u w:color="000000"/>
+        </w:rPr>
+        <w:t>to</w:t>
+      </w:r>
+      <w:r>
+        <w:rPr>
+          <w:rFonts w:ascii="Baskerville Old Face" w:eastAsia="Hiragino Sans W3" w:hAnsi="Baskerville Old Face" w:cs="Times"/>
+          <w:color w:val="000000"/>
+          <w:sz w:val="20"/>
+          <w:szCs w:val="20"/>
+          <w:u w:color="000000"/>
+        </w:rPr>
+        <w:t xml:space="preserve"> change</w:t>
+      </w:r>
+      <w:r>
+        <w:rPr>
+          <w:rFonts w:ascii="Baskerville Old Face" w:eastAsia="Hiragino Sans W3" w:hAnsi="Baskerville Old Face" w:cs="Times"/>
+          <w:color w:val="000000"/>
+          <w:sz w:val="20"/>
+          <w:szCs w:val="20"/>
+          <w:u w:color="000000"/>
+        </w:rPr>
+        <w:t xml:space="preserve"> order processing </w:t>
+      </w:r>
+      <w:r>
+        <w:rPr>
+          <w:rFonts w:ascii="Baskerville Old Face" w:eastAsia="Hiragino Sans W3" w:hAnsi="Baskerville Old Face" w:cs="Times"/>
+          <w:color w:val="000000"/>
+          <w:sz w:val="20"/>
+          <w:szCs w:val="20"/>
+          <w:u w:color="000000"/>
+        </w:rPr>
+        <w:t>from one vendor to another</w:t>
       </w:r>
     </w:p>
     <w:p>
@@ -180,7 +348,17 @@
           <w:szCs w:val="20"/>
           <w:u w:color="000000"/>
         </w:rPr>
-        <w:t>Lead and assist with projects to maintain data feeds of sourced data for FMDW, and to streamline/automate/improve new downstream data feeds to other business units</w:t>
+        <w:t>Ran</w:t>
+      </w:r>
+      <w:r>
+        <w:rPr>
+          <w:rFonts w:ascii="Baskerville Old Face" w:eastAsia="Hiragino Sans W3" w:hAnsi="Baskerville Old Face" w:cs="Times"/>
+          <w:color w:val="000000"/>
+          <w:sz w:val="20"/>
+          <w:szCs w:val="20"/>
+          <w:u w:color="000000"/>
+        </w:rPr>
+        <w:t xml:space="preserve"> project scrum calls</w:t>
       </w:r>
     </w:p>
     <w:p>
@@ -214,7 +392,27 @@
           <w:szCs w:val="20"/>
           <w:u w:color="000000"/>
         </w:rPr>
-        <w:t>Communicate and coordinate with various lines of business, and serve as a liaison between business and technology to help improve business processes and drive changes to our ETL</w:t>
+        <w:t>Helped create d</w:t>
+      </w:r>
+      <w:r>
+        <w:rPr>
+          <w:rFonts w:ascii="Baskerville Old Face" w:eastAsia="Hiragino Sans W3" w:hAnsi="Baskerville Old Face" w:cs="Times"/>
+          <w:color w:val="000000"/>
+          <w:sz w:val="20"/>
+          <w:szCs w:val="20"/>
+          <w:u w:color="000000"/>
+        </w:rPr>
+        <w:t>ocumentation</w:t>
+      </w:r>
+      <w:r>
+        <w:rPr>
+          <w:rFonts w:ascii="Baskerville Old Face" w:eastAsia="Hiragino Sans W3" w:hAnsi="Baskerville Old Face" w:cs="Times"/>
+          <w:color w:val="000000"/>
+          <w:sz w:val="20"/>
+          <w:szCs w:val="20"/>
+          <w:u w:color="000000"/>
+        </w:rPr>
+        <w:t xml:space="preserve"> for import and export feeds for Aladdin trading system</w:t>
       </w:r>
     </w:p>
     <w:p>
@@ -248,7 +446,114 @@
           <w:szCs w:val="20"/>
           <w:u w:color="000000"/>
         </w:rPr>
-        <w:t>Use SAP Business Objects to query data from FMDW for analysis, reporting (daily, monthly and quarterly), UAT testing, and data quality purposes</w:t>
+        <w:t>Helped cleanup Dealer/Branch/Issuer data for Aladdin trading system</w:t>
+      </w:r>
+    </w:p>
+    <w:p>
+      <w:pPr>
+        <w:tabs>
+          <w:tab w:val="left" w:pos="360"/>
+          <w:tab w:val="left" w:pos="720"/>
+        </w:tabs>
+        <w:autoSpaceDE w:val="0"/>
+        <w:autoSpaceDN w:val="0"/>
+        <w:adjustRightInd w:val="0"/>
+        <w:contextualSpacing/>
+        <w:rPr>
+          <w:rFonts w:ascii="Baskerville Old Face" w:eastAsia="Hiragino Sans W3" w:hAnsi="Baskerville Old Face" w:cs="Times"/>
+          <w:color w:val="000000"/>
+          <w:sz w:val="10"/>
+          <w:szCs w:val="10"/>
+          <w:u w:color="000000"/>
+        </w:rPr>
+      </w:pPr>
+    </w:p>
+    <w:p>
+      <w:pPr>
+        <w:autoSpaceDE w:val="0"/>
+        <w:autoSpaceDN w:val="0"/>
+        <w:adjustRightInd w:val="0"/>
+        <w:rPr>
+          <w:rFonts w:ascii="Baskerville Old Face" w:eastAsia="Hiragino Sans W3" w:hAnsi="Baskerville Old Face" w:cs="Baskerville"/>
+          <w:color w:val="000000"/>
+          <w:sz w:val="22"/>
+          <w:szCs w:val="22"/>
+          <w:u w:color="000000"/>
+        </w:rPr>
+      </w:pPr>
+      <w:r>
+        <w:rPr>
+          <w:rFonts w:ascii="Baskerville Old Face" w:eastAsia="Hiragino Sans W3" w:hAnsi="Baskerville Old Face" w:cs="Baskerville"/>
+          <w:b/>
+          <w:bCs/>
+          <w:i/>
+          <w:iCs/>
+          <w:color w:val="000000"/>
+          <w:sz w:val="22"/>
+          <w:szCs w:val="22"/>
+          <w:u w:color="000000"/>
+        </w:rPr>
+        <w:t xml:space="preserve">JPMorgan Chase &amp; Co., </w:t>
+      </w:r>
+      <w:r>
+        <w:rPr>
+          <w:rFonts w:ascii="Baskerville Old Face" w:eastAsia="Hiragino Sans W3" w:hAnsi="Baskerville Old Face" w:cs="Times"/>
+          <w:color w:val="000000"/>
+          <w:sz w:val="22"/>
+          <w:szCs w:val="22"/>
+          <w:u w:color="000000"/>
+        </w:rPr>
+        <w:t>New York, NY</w:t>
+      </w:r>
+    </w:p>
+    <w:p>
+      <w:pPr>
+        <w:autoSpaceDE w:val="0"/>
+        <w:autoSpaceDN w:val="0"/>
+        <w:adjustRightInd w:val="0"/>
+        <w:contextualSpacing/>
+        <w:rPr>
+          <w:rFonts w:ascii="Baskerville Old Face" w:eastAsia="Hiragino Sans W3" w:hAnsi="Baskerville Old Face" w:cs="Times"/>
+          <w:color w:val="000000"/>
+          <w:sz w:val="22"/>
+          <w:szCs w:val="22"/>
+          <w:u w:color="000000"/>
+        </w:rPr>
+      </w:pPr>
+      <w:r>
+        <w:rPr>
+          <w:rFonts w:ascii="Baskerville Old Face" w:eastAsia="Hiragino Sans W3" w:hAnsi="Baskerville Old Face" w:cs="Times"/>
+          <w:color w:val="000000"/>
+          <w:sz w:val="22"/>
+          <w:szCs w:val="22"/>
+          <w:u w:color="000000"/>
+        </w:rPr>
+        <w:t>Associate Business Data Analyst, February 2019 - June 2019</w:t>
+      </w:r>
+    </w:p>
+    <w:p>
+      <w:pPr>
+        <w:autoSpaceDE w:val="0"/>
+        <w:autoSpaceDN w:val="0"/>
+        <w:adjustRightInd w:val="0"/>
+        <w:contextualSpacing/>
+        <w:rPr>
+          <w:rFonts w:ascii="Baskerville Old Face" w:eastAsia="Hiragino Sans W3" w:hAnsi="Baskerville Old Face" w:cs="Times"/>
+          <w:color w:val="000000"/>
+          <w:sz w:val="22"/>
+          <w:szCs w:val="22"/>
+          <w:u w:color="000000"/>
+        </w:rPr>
+      </w:pPr>
+      <w:r>
+        <w:rPr>
+          <w:rFonts w:ascii="Baskerville Old Face" w:eastAsia="Hiragino Sans W3" w:hAnsi="Baskerville Old Face" w:cs="Times"/>
+          <w:color w:val="000000"/>
+          <w:sz w:val="22"/>
+          <w:szCs w:val="22"/>
+          <w:u w:color="000000"/>
+        </w:rPr>
+        <w:t>Business Data Analyst, February 2016 - January 2019</w:t>
       </w:r>
     </w:p>
     <w:p>
@@ -282,7 +587,7 @@
           <w:szCs w:val="20"/>
           <w:u w:color="000000"/>
         </w:rPr>
-        <w:t>Maintain SAP Business Objects infrastructure and data model/data mapping for FMDW</w:t>
+        <w:t>Analyze and manage primary and secondary sourced data for the US Funds Management Data Warehouse (FMDW), specifically minimizing data errors for the Finance Team for financial reporting purposes</w:t>
       </w:r>
     </w:p>
     <w:p>
@@ -316,7 +621,27 @@
           <w:szCs w:val="20"/>
           <w:u w:color="000000"/>
         </w:rPr>
-        <w:t>Handle ad-hoc issues that arise</w:t>
+        <w:t>Lead and assist</w:t>
+      </w:r>
+      <w:r>
+        <w:rPr>
+          <w:rFonts w:ascii="Baskerville Old Face" w:eastAsia="Hiragino Sans W3" w:hAnsi="Baskerville Old Face" w:cs="Times"/>
+          <w:color w:val="000000"/>
+          <w:sz w:val="20"/>
+          <w:szCs w:val="20"/>
+          <w:u w:color="000000"/>
+        </w:rPr>
+        <w:t>ed</w:t>
+      </w:r>
+      <w:r>
+        <w:rPr>
+          <w:rFonts w:ascii="Baskerville Old Face" w:eastAsia="Hiragino Sans W3" w:hAnsi="Baskerville Old Face" w:cs="Times"/>
+          <w:color w:val="000000"/>
+          <w:sz w:val="20"/>
+          <w:szCs w:val="20"/>
+          <w:u w:color="000000"/>
+        </w:rPr>
+        <w:t xml:space="preserve"> with projects to maintain data feeds of sourced data for FMDW, and to streamline/automate/improve new downstream data feeds to other business units</w:t>
       </w:r>
     </w:p>
     <w:p>
@@ -350,7 +675,7 @@
           <w:szCs w:val="20"/>
           <w:u w:color="000000"/>
         </w:rPr>
-        <w:t>Manually maintain “metadata” tables in the FMDW</w:t>
+        <w:t>Communicate and coordinate with various lines of business, and serve as a liaison between business and technology to help improve business processes and drive changes to our ETL</w:t>
       </w:r>
     </w:p>
     <w:p>
@@ -384,7 +709,7 @@
           <w:szCs w:val="20"/>
           <w:u w:color="000000"/>
         </w:rPr>
-        <w:t>Work with international teams from Europe and Asia</w:t>
+        <w:t>Use SAP Business Objects to query data from FMDW for analysis, reporting (daily, monthly and quarterly), UAT testing, and data quality purposes</w:t>
       </w:r>
     </w:p>
     <w:p>
@@ -418,7 +743,41 @@
           <w:szCs w:val="20"/>
           <w:u w:color="000000"/>
         </w:rPr>
-        <w:t>Help train and educate team members on the FMDW</w:t>
+        <w:t>Maintain SAP Business Objects infrastructure and data model/data mapping for FMDW</w:t>
+      </w:r>
+    </w:p>
+    <w:p>
+      <w:pPr>
+        <w:numPr>
+          <w:ilvl w:val="0"/>
+          <w:numId w:val="1"/>
+        </w:numPr>
+        <w:tabs>
+          <w:tab w:val="left" w:pos="360"/>
+          <w:tab w:val="left" w:pos="720"/>
+        </w:tabs>
+        <w:autoSpaceDE w:val="0"/>
+        <w:autoSpaceDN w:val="0"/>
+        <w:adjustRightInd w:val="0"/>
+        <w:ind w:hanging="720"/>
+        <w:contextualSpacing/>
+        <w:rPr>
+          <w:rFonts w:ascii="Baskerville Old Face" w:eastAsia="Hiragino Sans W3" w:hAnsi="Baskerville Old Face" w:cs="Times"/>
+          <w:color w:val="000000"/>
+          <w:sz w:val="20"/>
+          <w:szCs w:val="20"/>
+          <w:u w:color="000000"/>
+        </w:rPr>
+      </w:pPr>
+      <w:r>
+        <w:rPr>
+          <w:rFonts w:ascii="Baskerville Old Face" w:eastAsia="Hiragino Sans W3" w:hAnsi="Baskerville Old Face" w:cs="Times"/>
+          <w:color w:val="000000"/>
+          <w:sz w:val="20"/>
+          <w:szCs w:val="20"/>
+          <w:u w:color="000000"/>
+        </w:rPr>
+        <w:t>Work with international teams from Europe and Asia</w:t>
       </w:r>
     </w:p>
     <w:p>
@@ -548,7 +907,47 @@
           <w:szCs w:val="20"/>
           <w:u w:color="000000"/>
         </w:rPr>
-        <w:t>Maintained data on multiple systems for the Wealth Management Fixed Income trading desk</w:t>
+        <w:t xml:space="preserve">Maintained data </w:t>
+      </w:r>
+      <w:r>
+        <w:rPr>
+          <w:rFonts w:ascii="Baskerville Old Face" w:eastAsia="Hiragino Sans W3" w:hAnsi="Baskerville Old Face" w:cs="Times"/>
+          <w:color w:val="000000"/>
+          <w:sz w:val="20"/>
+          <w:szCs w:val="20"/>
+          <w:u w:color="000000"/>
+        </w:rPr>
+        <w:t>and data flow for</w:t>
+      </w:r>
+      <w:r>
+        <w:rPr>
+          <w:rFonts w:ascii="Baskerville Old Face" w:eastAsia="Hiragino Sans W3" w:hAnsi="Baskerville Old Face" w:cs="Times"/>
+          <w:color w:val="000000"/>
+          <w:sz w:val="20"/>
+          <w:szCs w:val="20"/>
+          <w:u w:color="000000"/>
+        </w:rPr>
+        <w:t xml:space="preserve"> multiple systems</w:t>
+      </w:r>
+      <w:r>
+        <w:rPr>
+          <w:rFonts w:ascii="Baskerville Old Face" w:eastAsia="Hiragino Sans W3" w:hAnsi="Baskerville Old Face" w:cs="Times"/>
+          <w:color w:val="000000"/>
+          <w:sz w:val="20"/>
+          <w:szCs w:val="20"/>
+          <w:u w:color="000000"/>
+        </w:rPr>
+        <w:t xml:space="preserve"> (Perform, Charles River, SEI TA2000)</w:t>
+      </w:r>
+      <w:r>
+        <w:rPr>
+          <w:rFonts w:ascii="Baskerville Old Face" w:eastAsia="Hiragino Sans W3" w:hAnsi="Baskerville Old Face" w:cs="Times"/>
+          <w:color w:val="000000"/>
+          <w:sz w:val="20"/>
+          <w:szCs w:val="20"/>
+          <w:u w:color="000000"/>
+        </w:rPr>
+        <w:t xml:space="preserve"> for the Wealth Management Fixed Income trading desk</w:t>
       </w:r>
     </w:p>
     <w:p>
@@ -570,18 +969,31 @@
           <w:color w:val="000000"/>
           <w:sz w:val="20"/>
           <w:szCs w:val="20"/>
-          <w:u w:color="000000"/>
-        </w:rPr>
-      </w:pPr>
-      <w:r>
-        <w:rPr>
-          <w:rFonts w:ascii="Baskerville Old Face" w:eastAsia="Hiragino Sans W3" w:hAnsi="Baskerville Old Face" w:cs="Times"/>
-          <w:color w:val="000000"/>
-          <w:sz w:val="20"/>
-          <w:szCs w:val="20"/>
-          <w:u w:color="000000"/>
-        </w:rPr>
-        <w:t>Managed Charles River trading data by adding new and correcting existing securities for Portfolio Managers, and also maintained the data flow to other systems: Perform, SMART, SEI TA2000</w:t>
+          <w:highlight w:val="yellow"/>
+          <w:u w:color="000000"/>
+        </w:rPr>
+      </w:pPr>
+      <w:r>
+        <w:rPr>
+          <w:rFonts w:ascii="Baskerville Old Face" w:eastAsia="Hiragino Sans W3" w:hAnsi="Baskerville Old Face" w:cs="Times"/>
+          <w:color w:val="000000"/>
+          <w:sz w:val="20"/>
+          <w:szCs w:val="20"/>
+          <w:highlight w:val="yellow"/>
+          <w:u w:color="000000"/>
+        </w:rPr>
+        <w:t>Worked directly with vendor</w:t>
+      </w:r>
+      <w:r>
+        <w:rPr>
+          <w:rFonts w:ascii="Baskerville Old Face" w:eastAsia="Hiragino Sans W3" w:hAnsi="Baskerville Old Face" w:cs="Times"/>
+          <w:color w:val="000000"/>
+          <w:sz w:val="20"/>
+          <w:szCs w:val="20"/>
+          <w:highlight w:val="yellow"/>
+          <w:u w:color="000000"/>
+        </w:rPr>
+        <w:t xml:space="preserve"> for application updates and new features to meet end user needs </w:t>
       </w:r>
     </w:p>
     <w:p>
@@ -614,29 +1026,7 @@
           <w:szCs w:val="20"/>
           <w:u w:color="000000"/>
         </w:rPr>
-        <w:t xml:space="preserve">Worked directly with </w:t>
-      </w:r>
-      <w:proofErr w:type="spellStart"/>
-      <w:r>
-        <w:rPr>
-          <w:rFonts w:ascii="Baskerville Old Face" w:eastAsia="Hiragino Sans W3" w:hAnsi="Baskerville Old Face" w:cs="Times"/>
-          <w:color w:val="000000"/>
-          <w:sz w:val="20"/>
-          <w:szCs w:val="20"/>
-          <w:u w:color="000000"/>
-        </w:rPr>
-        <w:t>Investortools</w:t>
-      </w:r>
-      <w:proofErr w:type="spellEnd"/>
-      <w:r>
-        <w:rPr>
-          <w:rFonts w:ascii="Baskerville Old Face" w:eastAsia="Hiragino Sans W3" w:hAnsi="Baskerville Old Face" w:cs="Times"/>
-          <w:color w:val="000000"/>
-          <w:sz w:val="20"/>
-          <w:szCs w:val="20"/>
-          <w:u w:color="000000"/>
-        </w:rPr>
-        <w:t xml:space="preserve"> (vendor) and Portfolio Managers (users) to create more useful and efficient reports, in addition to correcting coding and formatting of the reports</w:t>
+        <w:t>Served as a liaison between Portfolio Managers (users) and the technology group</w:t>
       </w:r>
     </w:p>
     <w:p>
@@ -669,7 +1059,7 @@
           <w:szCs w:val="20"/>
           <w:u w:color="000000"/>
         </w:rPr>
-        <w:t>Served as a liaison between Portfolio Managers (users) and the technology group</w:t>
+        <w:t>Updated and adjusted SQL queries to find specific data for ad hoc or future needs</w:t>
       </w:r>
     </w:p>
     <w:p>
@@ -689,39 +1079,6 @@
         <w:rPr>
           <w:rFonts w:ascii="Baskerville Old Face" w:eastAsia="Hiragino Sans W3" w:hAnsi="Baskerville Old Face" w:cs="Times"/>
           <w:color w:val="000000"/>
-          <w:sz w:val="20"/>
-          <w:szCs w:val="20"/>
-          <w:u w:color="000000"/>
-        </w:rPr>
-      </w:pPr>
-      <w:r>
-        <w:rPr>
-          <w:rFonts w:ascii="Baskerville Old Face" w:eastAsia="Hiragino Sans W3" w:hAnsi="Baskerville Old Face" w:cs="Times"/>
-          <w:color w:val="000000"/>
-          <w:sz w:val="20"/>
-          <w:szCs w:val="20"/>
-          <w:u w:color="000000"/>
-        </w:rPr>
-        <w:t>Updated and adjusted SQL queries to find specific data for ad hoc or future needs</w:t>
-      </w:r>
-    </w:p>
-    <w:p>
-      <w:pPr>
-        <w:numPr>
-          <w:ilvl w:val="0"/>
-          <w:numId w:val="2"/>
-        </w:numPr>
-        <w:tabs>
-          <w:tab w:val="left" w:pos="360"/>
-          <w:tab w:val="left" w:pos="720"/>
-        </w:tabs>
-        <w:autoSpaceDE w:val="0"/>
-        <w:autoSpaceDN w:val="0"/>
-        <w:adjustRightInd w:val="0"/>
-        <w:ind w:hanging="720"/>
-        <w:rPr>
-          <w:rFonts w:ascii="Baskerville Old Face" w:eastAsia="Hiragino Sans W3" w:hAnsi="Baskerville Old Face" w:cs="Times"/>
-          <w:color w:val="000000"/>
           <w:sz w:val="22"/>
           <w:szCs w:val="22"/>
           <w:u w:color="000000"/>
@@ -878,27 +1235,7 @@
           <w:szCs w:val="20"/>
           <w:u w:color="000000"/>
         </w:rPr>
-        <w:t xml:space="preserve">Performed Level-2 Technical Support and testing for </w:t>
-      </w:r>
-      <w:r>
-        <w:rPr>
-          <w:rFonts w:ascii="Baskerville Old Face" w:eastAsia="Hiragino Sans W3" w:hAnsi="Baskerville Old Face" w:cs="Times"/>
-          <w:color w:val="000000"/>
-          <w:sz w:val="20"/>
-          <w:szCs w:val="20"/>
-          <w:u w:color="000000"/>
-        </w:rPr>
-        <w:t>technology-based</w:t>
-      </w:r>
-      <w:r>
-        <w:rPr>
-          <w:rFonts w:ascii="Baskerville Old Face" w:eastAsia="Hiragino Sans W3" w:hAnsi="Baskerville Old Face" w:cs="Times"/>
-          <w:color w:val="000000"/>
-          <w:sz w:val="20"/>
-          <w:szCs w:val="20"/>
-          <w:u w:color="000000"/>
-        </w:rPr>
-        <w:t xml:space="preserve"> education system</w:t>
+        <w:t>Performed Level-2 Technical Support and testing for technology-based education system</w:t>
       </w:r>
     </w:p>
     <w:p>
@@ -957,7 +1294,6 @@
         </w:rPr>
         <w:t xml:space="preserve">Attributes </w:t>
       </w:r>
-      <w:proofErr w:type="gramStart"/>
       <w:r>
         <w:rPr>
           <w:rFonts w:ascii="Baskerville Old Face" w:eastAsia="Hiragino Sans W3" w:hAnsi="Baskerville Old Face" w:cs="Times"/>
@@ -966,9 +1302,8 @@
           <w:color w:val="000000"/>
           <w:u w:val="single" w:color="000000"/>
         </w:rPr>
-        <w:t>And</w:t>
-      </w:r>
-      <w:proofErr w:type="gramEnd"/>
+        <w:t>and</w:t>
+      </w:r>
       <w:r>
         <w:rPr>
           <w:rFonts w:ascii="Baskerville Old Face" w:eastAsia="Hiragino Sans W3" w:hAnsi="Baskerville Old Face" w:cs="Times"/>
@@ -1043,7 +1378,17 @@
           <w:szCs w:val="20"/>
           <w:u w:color="000000"/>
         </w:rPr>
-        <w:t>Proficient with SQL, Requirements Gathering, Charles River</w:t>
+        <w:t xml:space="preserve">Proficient with SQL, </w:t>
+      </w:r>
+      <w:r>
+        <w:rPr>
+          <w:rFonts w:ascii="Baskerville Old Face" w:eastAsia="Hiragino Sans W3" w:hAnsi="Baskerville Old Face" w:cs="Times"/>
+          <w:color w:val="000000"/>
+          <w:sz w:val="20"/>
+          <w:szCs w:val="20"/>
+          <w:u w:color="000000"/>
+        </w:rPr>
+        <w:t>JIRA, Confluence</w:t>
       </w:r>
     </w:p>
     <w:p>
@@ -1076,7 +1421,27 @@
           <w:szCs w:val="20"/>
           <w:u w:color="000000"/>
         </w:rPr>
-        <w:t xml:space="preserve">Familiar with Defining Scope and Writing Requirements, </w:t>
+        <w:t>Familiar with</w:t>
+      </w:r>
+      <w:r>
+        <w:rPr>
+          <w:rFonts w:ascii="Baskerville Old Face" w:eastAsia="Hiragino Sans W3" w:hAnsi="Baskerville Old Face" w:cs="Times"/>
+          <w:color w:val="000000"/>
+          <w:sz w:val="20"/>
+          <w:szCs w:val="20"/>
+          <w:u w:color="000000"/>
+        </w:rPr>
+        <w:t xml:space="preserve"> Python, Pandas, VBA</w:t>
+      </w:r>
+      <w:r>
+        <w:rPr>
+          <w:rFonts w:ascii="Baskerville Old Face" w:eastAsia="Hiragino Sans W3" w:hAnsi="Baskerville Old Face" w:cs="Times"/>
+          <w:color w:val="000000"/>
+          <w:sz w:val="20"/>
+          <w:szCs w:val="20"/>
+          <w:u w:color="000000"/>
+        </w:rPr>
+        <w:t xml:space="preserve">, </w:t>
       </w:r>
       <w:proofErr w:type="spellStart"/>
       <w:r>
@@ -1098,7 +1463,7 @@
           <w:szCs w:val="20"/>
           <w:u w:color="000000"/>
         </w:rPr>
-        <w:t>, Microsoft Project, Visio, Visual Basic, Access, Bloomberg Terminal</w:t>
+        <w:t>, Microsoft Project, Visio, Access, Bloomberg Terminal</w:t>
       </w:r>
     </w:p>
     <w:p>
@@ -1164,21 +1529,15 @@
           <w:szCs w:val="20"/>
           <w:u w:color="000000"/>
         </w:rPr>
-        <w:t>Self-starter</w:t>
-      </w:r>
-      <w:r>
-        <w:rPr>
-          <w:rFonts w:ascii="Baskerville Old Face" w:eastAsia="Hiragino Sans W3" w:hAnsi="Baskerville Old Face" w:cs="Times"/>
-          <w:color w:val="000000"/>
-          <w:sz w:val="20"/>
-          <w:szCs w:val="20"/>
-          <w:u w:color="000000"/>
-        </w:rPr>
-        <w:t xml:space="preserve"> and motivated to learn new technologies; fast learner and can retain information; highly detail oriented and meticulous; passion for data; able to juggle multiple projects at a time; excellent written and verbal communication skills</w:t>
-      </w:r>
-    </w:p>
-    <w:p>
-      <w:pPr>
+        <w:t>Self-starter and motivated to learn new technologies; fast learner and can retain information; highly detail oriented and meticulous; passion for data; able to juggle multiple projects at a time; excellent written and verbal communication skills</w:t>
+      </w:r>
+    </w:p>
+    <w:p>
+      <w:pPr>
+        <w:numPr>
+          <w:ilvl w:val="0"/>
+          <w:numId w:val="4"/>
+        </w:numPr>
         <w:tabs>
           <w:tab w:val="left" w:pos="360"/>
           <w:tab w:val="left" w:pos="720"/>
@@ -1186,6 +1545,55 @@
         <w:autoSpaceDE w:val="0"/>
         <w:autoSpaceDN w:val="0"/>
         <w:adjustRightInd w:val="0"/>
+        <w:ind w:hanging="720"/>
+        <w:rPr>
+          <w:rFonts w:ascii="Baskerville Old Face" w:eastAsia="Hiragino Sans W3" w:hAnsi="Baskerville Old Face" w:cs="Times"/>
+          <w:color w:val="000000"/>
+          <w:sz w:val="22"/>
+          <w:szCs w:val="22"/>
+          <w:u w:color="000000"/>
+        </w:rPr>
+      </w:pPr>
+      <w:r>
+        <w:rPr>
+          <w:rFonts w:ascii="Baskerville Old Face" w:eastAsia="Hiragino Sans W3" w:hAnsi="Baskerville Old Face" w:cs="Times"/>
+          <w:color w:val="000000"/>
+          <w:sz w:val="20"/>
+          <w:szCs w:val="20"/>
+          <w:u w:color="000000"/>
+        </w:rPr>
+        <w:t>Requirements Gathering</w:t>
+      </w:r>
+      <w:r>
+        <w:rPr>
+          <w:rFonts w:ascii="Baskerville Old Face" w:eastAsia="Hiragino Sans W3" w:hAnsi="Baskerville Old Face" w:cs="Times"/>
+          <w:color w:val="000000"/>
+          <w:sz w:val="20"/>
+          <w:szCs w:val="20"/>
+          <w:u w:color="000000"/>
+        </w:rPr>
+        <w:t xml:space="preserve">, </w:t>
+      </w:r>
+      <w:r>
+        <w:rPr>
+          <w:rFonts w:ascii="Baskerville Old Face" w:eastAsia="Hiragino Sans W3" w:hAnsi="Baskerville Old Face" w:cs="Times"/>
+          <w:color w:val="000000"/>
+          <w:sz w:val="20"/>
+          <w:szCs w:val="20"/>
+          <w:u w:color="000000"/>
+        </w:rPr>
+        <w:t>Defining Scope and Writing Requirements</w:t>
+      </w:r>
+    </w:p>
+    <w:p>
+      <w:pPr>
+        <w:tabs>
+          <w:tab w:val="left" w:pos="360"/>
+          <w:tab w:val="left" w:pos="720"/>
+        </w:tabs>
+        <w:autoSpaceDE w:val="0"/>
+        <w:autoSpaceDN w:val="0"/>
+        <w:adjustRightInd w:val="0"/>
         <w:rPr>
           <w:rFonts w:ascii="Baskerville Old Face" w:eastAsia="Hiragino Sans W3" w:hAnsi="Baskerville Old Face" w:cs="Times"/>
           <w:color w:val="000000"/>
@@ -1203,8 +1611,10 @@
         <w:spacing w:after="60"/>
         <w:rPr>
           <w:rFonts w:ascii="Baskerville Old Face" w:eastAsia="Hiragino Sans W3" w:hAnsi="Baskerville Old Face" w:cs="Times"/>
-          <w:color w:val="000000"/>
-          <w:u w:color="000000"/>
+          <w:b/>
+          <w:bCs/>
+          <w:color w:val="000000"/>
+          <w:u w:val="single" w:color="000000"/>
         </w:rPr>
       </w:pPr>
       <w:r>
@@ -1243,135 +1653,84 @@
           <w:szCs w:val="22"/>
           <w:u w:color="000000"/>
         </w:rPr>
-        <w:t>Suffolk University Sawyer Business School,</w:t>
-      </w:r>
-      <w:r>
-        <w:rPr>
-          <w:rFonts w:ascii="Baskerville Old Face" w:eastAsia="Hiragino Sans W3" w:hAnsi="Baskerville Old Face" w:cs="Times"/>
-          <w:color w:val="000000"/>
-          <w:sz w:val="22"/>
-          <w:szCs w:val="22"/>
-          <w:u w:color="000000"/>
-        </w:rPr>
-        <w:t xml:space="preserve"> Boston, MA</w:t>
-      </w:r>
-    </w:p>
-    <w:p>
-      <w:pPr>
-        <w:autoSpaceDE w:val="0"/>
-        <w:autoSpaceDN w:val="0"/>
-        <w:adjustRightInd w:val="0"/>
-        <w:rPr>
-          <w:rFonts w:ascii="Baskerville Old Face" w:eastAsia="Hiragino Sans W3" w:hAnsi="Baskerville Old Face" w:cs="Times"/>
-          <w:color w:val="000000"/>
-          <w:sz w:val="22"/>
-          <w:szCs w:val="22"/>
-          <w:u w:color="000000"/>
-        </w:rPr>
-      </w:pPr>
-      <w:r>
-        <w:rPr>
-          <w:rFonts w:ascii="Baskerville Old Face" w:eastAsia="Hiragino Sans W3" w:hAnsi="Baskerville Old Face" w:cs="Times"/>
-          <w:color w:val="000000"/>
-          <w:sz w:val="22"/>
-          <w:szCs w:val="22"/>
-          <w:u w:color="000000"/>
-        </w:rPr>
-        <w:t xml:space="preserve">B.S.B.A. Management, Information Systems minor, May 2014   </w:t>
-      </w:r>
-    </w:p>
-    <w:p>
-      <w:pPr>
-        <w:autoSpaceDE w:val="0"/>
-        <w:autoSpaceDN w:val="0"/>
-        <w:adjustRightInd w:val="0"/>
-        <w:ind w:firstLine="720"/>
-        <w:rPr>
-          <w:rFonts w:ascii="Baskerville Old Face" w:eastAsia="Hiragino Sans W3" w:hAnsi="Baskerville Old Face" w:cs="Times"/>
-          <w:color w:val="000000"/>
-          <w:sz w:val="20"/>
-          <w:szCs w:val="20"/>
-          <w:u w:color="000000"/>
-        </w:rPr>
-      </w:pPr>
-      <w:r>
-        <w:rPr>
-          <w:rFonts w:ascii="Baskerville Old Face" w:eastAsia="Hiragino Sans W3" w:hAnsi="Baskerville Old Face" w:cs="Times"/>
-          <w:color w:val="000000"/>
-          <w:sz w:val="20"/>
-          <w:szCs w:val="20"/>
-          <w:u w:color="000000"/>
-        </w:rPr>
-        <w:t>Awards:</w:t>
-      </w:r>
-      <w:r>
-        <w:rPr>
-          <w:rFonts w:ascii="Baskerville Old Face" w:eastAsia="Hiragino Sans W3" w:hAnsi="Baskerville Old Face" w:cs="Times"/>
-          <w:color w:val="000000"/>
-          <w:sz w:val="20"/>
-          <w:szCs w:val="20"/>
-          <w:u w:color="000000"/>
-        </w:rPr>
-        <w:tab/>
-      </w:r>
-      <w:r>
-        <w:rPr>
-          <w:rFonts w:ascii="Baskerville Old Face" w:eastAsia="Hiragino Sans W3" w:hAnsi="Baskerville Old Face" w:cs="Times"/>
-          <w:color w:val="000000"/>
-          <w:sz w:val="20"/>
-          <w:szCs w:val="20"/>
-          <w:u w:color="000000"/>
-        </w:rPr>
-        <w:t>Magna Cum Laude</w:t>
+        <w:t>UC Berkeley</w:t>
       </w:r>
       <w:r>
         <w:rPr>
           <w:rFonts w:ascii="Baskerville Old Face" w:eastAsia="Hiragino Sans W3" w:hAnsi="Baskerville Old Face" w:cs="Baskerville"/>
-          <w:color w:val="000000"/>
-          <w:sz w:val="20"/>
-          <w:szCs w:val="20"/>
+          <w:b/>
+          <w:bCs/>
+          <w:i/>
+          <w:iCs/>
+          <w:color w:val="000000"/>
+          <w:sz w:val="22"/>
+          <w:szCs w:val="22"/>
+          <w:u w:color="000000"/>
+        </w:rPr>
+        <w:t>,</w:t>
+      </w:r>
+      <w:r>
+        <w:rPr>
+          <w:rFonts w:ascii="Baskerville Old Face" w:eastAsia="Hiragino Sans W3" w:hAnsi="Baskerville Old Face" w:cs="Times"/>
+          <w:color w:val="000000"/>
+          <w:sz w:val="22"/>
+          <w:szCs w:val="22"/>
           <w:u w:color="000000"/>
         </w:rPr>
         <w:t xml:space="preserve"> </w:t>
       </w:r>
       <w:r>
         <w:rPr>
-          <w:rFonts w:ascii="Segoe UI Symbol" w:eastAsia="Hiragino Sans W3" w:hAnsi="Segoe UI Symbol" w:cs="Segoe UI Symbol"/>
-          <w:color w:val="000000"/>
-          <w:sz w:val="20"/>
-          <w:szCs w:val="20"/>
-          <w:u w:color="000000"/>
-        </w:rPr>
-        <w:t>⬥</w:t>
-      </w:r>
-      <w:r>
-        <w:rPr>
-          <w:rFonts w:ascii="Baskerville Old Face" w:eastAsia="Hiragino Sans W3" w:hAnsi="Baskerville Old Face" w:cs="Times New Roman"/>
-          <w:color w:val="000000"/>
-          <w:sz w:val="20"/>
-          <w:szCs w:val="20"/>
-          <w:u w:color="000000"/>
-        </w:rPr>
-        <w:t xml:space="preserve"> </w:t>
-      </w:r>
-      <w:r>
-        <w:rPr>
-          <w:rFonts w:ascii="Baskerville Old Face" w:eastAsia="Hiragino Sans W3" w:hAnsi="Baskerville Old Face" w:cs="Times"/>
-          <w:color w:val="000000"/>
-          <w:sz w:val="20"/>
-          <w:szCs w:val="20"/>
-          <w:u w:color="000000"/>
-        </w:rPr>
-        <w:t>GPA: 3.77</w:t>
-      </w:r>
-    </w:p>
-    <w:p>
-      <w:pPr>
-        <w:autoSpaceDE w:val="0"/>
-        <w:autoSpaceDN w:val="0"/>
-        <w:adjustRightInd w:val="0"/>
-        <w:rPr>
-          <w:rFonts w:ascii="Baskerville Old Face" w:eastAsia="Hiragino Sans W3" w:hAnsi="Baskerville Old Face" w:cs="Baskerville"/>
+          <w:rFonts w:ascii="Baskerville Old Face" w:eastAsia="Hiragino Sans W3" w:hAnsi="Baskerville Old Face" w:cs="Times"/>
+          <w:color w:val="000000"/>
+          <w:sz w:val="22"/>
+          <w:szCs w:val="22"/>
+          <w:u w:color="000000"/>
+        </w:rPr>
+        <w:t>CA</w:t>
+      </w:r>
+    </w:p>
+    <w:p>
+      <w:pPr>
+        <w:autoSpaceDE w:val="0"/>
+        <w:autoSpaceDN w:val="0"/>
+        <w:adjustRightInd w:val="0"/>
+        <w:rPr>
+          <w:rFonts w:ascii="Baskerville Old Face" w:eastAsia="Hiragino Sans W3" w:hAnsi="Baskerville Old Face" w:cs="Times"/>
+          <w:color w:val="000000"/>
+          <w:sz w:val="22"/>
+          <w:szCs w:val="22"/>
+          <w:u w:color="000000"/>
+        </w:rPr>
+      </w:pPr>
+      <w:r>
+        <w:rPr>
+          <w:rFonts w:ascii="Baskerville Old Face" w:eastAsia="Hiragino Sans W3" w:hAnsi="Baskerville Old Face" w:cs="Times"/>
+          <w:color w:val="000000"/>
+          <w:sz w:val="22"/>
+          <w:szCs w:val="22"/>
+          <w:u w:color="000000"/>
+        </w:rPr>
+        <w:t>Data Analytics Bootcamp</w:t>
+      </w:r>
+      <w:r>
+        <w:rPr>
+          <w:rFonts w:ascii="Baskerville Old Face" w:eastAsia="Hiragino Sans W3" w:hAnsi="Baskerville Old Face" w:cs="Times"/>
+          <w:color w:val="000000"/>
+          <w:sz w:val="22"/>
+          <w:szCs w:val="22"/>
+          <w:u w:color="000000"/>
+        </w:rPr>
+        <w:t>, 2020-2021</w:t>
+      </w:r>
+    </w:p>
+    <w:p>
+      <w:pPr>
+        <w:autoSpaceDE w:val="0"/>
+        <w:autoSpaceDN w:val="0"/>
+        <w:adjustRightInd w:val="0"/>
+        <w:rPr>
+          <w:rFonts w:ascii="Baskerville Old Face" w:eastAsia="Hiragino Sans W3" w:hAnsi="Baskerville Old Face" w:cs="Times"/>
           <w:color w:val="000000"/>
           <w:sz w:val="10"/>
           <w:szCs w:val="10"/>
@@ -1384,16 +1743,168 @@
         <w:autoSpaceDE w:val="0"/>
         <w:autoSpaceDN w:val="0"/>
         <w:adjustRightInd w:val="0"/>
-        <w:spacing w:after="60"/>
-        <w:rPr>
-          <w:rFonts w:ascii="Baskerville Old Face" w:eastAsia="Hiragino Sans W3" w:hAnsi="Baskerville Old Face" w:cs="Times"/>
+        <w:rPr>
+          <w:rFonts w:ascii="Baskerville Old Face" w:eastAsia="Hiragino Sans W3" w:hAnsi="Baskerville Old Face" w:cs="Times"/>
+          <w:color w:val="000000"/>
+          <w:sz w:val="22"/>
+          <w:szCs w:val="22"/>
+          <w:u w:color="000000"/>
+        </w:rPr>
+      </w:pPr>
+      <w:r>
+        <w:rPr>
+          <w:rFonts w:ascii="Baskerville Old Face" w:eastAsia="Hiragino Sans W3" w:hAnsi="Baskerville Old Face" w:cs="Baskerville"/>
           <w:b/>
           <w:bCs/>
-          <w:color w:val="000000"/>
-          <w:u w:val="single" w:color="000000"/>
-        </w:rPr>
-      </w:pPr>
-      <w:r>
+          <w:i/>
+          <w:iCs/>
+          <w:color w:val="000000"/>
+          <w:sz w:val="22"/>
+          <w:szCs w:val="22"/>
+          <w:u w:color="000000"/>
+        </w:rPr>
+        <w:t>Suffolk University Sawyer Business School,</w:t>
+      </w:r>
+      <w:r>
+        <w:rPr>
+          <w:rFonts w:ascii="Baskerville Old Face" w:eastAsia="Hiragino Sans W3" w:hAnsi="Baskerville Old Face" w:cs="Times"/>
+          <w:color w:val="000000"/>
+          <w:sz w:val="22"/>
+          <w:szCs w:val="22"/>
+          <w:u w:color="000000"/>
+        </w:rPr>
+        <w:t xml:space="preserve"> Boston, MA</w:t>
+      </w:r>
+    </w:p>
+    <w:p>
+      <w:pPr>
+        <w:autoSpaceDE w:val="0"/>
+        <w:autoSpaceDN w:val="0"/>
+        <w:adjustRightInd w:val="0"/>
+        <w:rPr>
+          <w:rFonts w:ascii="Baskerville Old Face" w:eastAsia="Hiragino Sans W3" w:hAnsi="Baskerville Old Face" w:cs="Times"/>
+          <w:color w:val="000000"/>
+          <w:sz w:val="22"/>
+          <w:szCs w:val="22"/>
+          <w:u w:color="000000"/>
+        </w:rPr>
+      </w:pPr>
+      <w:r>
+        <w:rPr>
+          <w:rFonts w:ascii="Baskerville Old Face" w:eastAsia="Hiragino Sans W3" w:hAnsi="Baskerville Old Face" w:cs="Times"/>
+          <w:color w:val="000000"/>
+          <w:sz w:val="22"/>
+          <w:szCs w:val="22"/>
+          <w:u w:color="000000"/>
+        </w:rPr>
+        <w:t>B.S.B.A. Management, Information Systems minor, May 2014</w:t>
+      </w:r>
+    </w:p>
+    <w:p>
+      <w:pPr>
+        <w:autoSpaceDE w:val="0"/>
+        <w:autoSpaceDN w:val="0"/>
+        <w:adjustRightInd w:val="0"/>
+        <w:ind w:firstLine="720"/>
+        <w:rPr>
+          <w:rFonts w:ascii="Baskerville Old Face" w:eastAsia="Hiragino Sans W3" w:hAnsi="Baskerville Old Face" w:cs="Times"/>
+          <w:color w:val="000000"/>
+          <w:sz w:val="20"/>
+          <w:szCs w:val="20"/>
+          <w:u w:color="000000"/>
+        </w:rPr>
+      </w:pPr>
+      <w:r>
+        <w:rPr>
+          <w:rFonts w:ascii="Baskerville Old Face" w:eastAsia="Hiragino Sans W3" w:hAnsi="Baskerville Old Face" w:cs="Times"/>
+          <w:color w:val="000000"/>
+          <w:sz w:val="20"/>
+          <w:szCs w:val="20"/>
+          <w:u w:color="000000"/>
+        </w:rPr>
+        <w:t>Awards:</w:t>
+      </w:r>
+      <w:r>
+        <w:rPr>
+          <w:rFonts w:ascii="Baskerville Old Face" w:eastAsia="Hiragino Sans W3" w:hAnsi="Baskerville Old Face" w:cs="Times"/>
+          <w:color w:val="000000"/>
+          <w:sz w:val="20"/>
+          <w:szCs w:val="20"/>
+          <w:u w:color="000000"/>
+        </w:rPr>
+        <w:tab/>
+      </w:r>
+      <w:r>
+        <w:rPr>
+          <w:rFonts w:ascii="Baskerville Old Face" w:eastAsia="Hiragino Sans W3" w:hAnsi="Baskerville Old Face" w:cs="Times"/>
+          <w:color w:val="000000"/>
+          <w:sz w:val="20"/>
+          <w:szCs w:val="20"/>
+          <w:u w:color="000000"/>
+        </w:rPr>
+        <w:t>Magna Cum Laude</w:t>
+      </w:r>
+      <w:r>
+        <w:rPr>
+          <w:rFonts w:ascii="Baskerville Old Face" w:eastAsia="Hiragino Sans W3" w:hAnsi="Baskerville Old Face" w:cs="Baskerville"/>
+          <w:color w:val="000000"/>
+          <w:sz w:val="20"/>
+          <w:szCs w:val="20"/>
+          <w:u w:color="000000"/>
+        </w:rPr>
+        <w:t xml:space="preserve"> </w:t>
+      </w:r>
+      <w:r>
+        <w:rPr>
+          <w:rFonts w:ascii="Segoe UI Symbol" w:eastAsia="Hiragino Sans W3" w:hAnsi="Segoe UI Symbol" w:cs="Segoe UI Symbol"/>
+          <w:color w:val="000000"/>
+          <w:sz w:val="20"/>
+          <w:szCs w:val="20"/>
+          <w:u w:color="000000"/>
+        </w:rPr>
+        <w:t>⬥</w:t>
+      </w:r>
+      <w:r>
+        <w:rPr>
+          <w:rFonts w:ascii="Baskerville Old Face" w:eastAsia="Hiragino Sans W3" w:hAnsi="Baskerville Old Face" w:cs="Times New Roman"/>
+          <w:color w:val="000000"/>
+          <w:sz w:val="20"/>
+          <w:szCs w:val="20"/>
+          <w:u w:color="000000"/>
+        </w:rPr>
+        <w:t xml:space="preserve"> </w:t>
+      </w:r>
+      <w:r>
+        <w:rPr>
+          <w:rFonts w:ascii="Baskerville Old Face" w:eastAsia="Hiragino Sans W3" w:hAnsi="Baskerville Old Face" w:cs="Times"/>
+          <w:color w:val="000000"/>
+          <w:sz w:val="20"/>
+          <w:szCs w:val="20"/>
+          <w:u w:color="000000"/>
+        </w:rPr>
+        <w:t>GPA: 3.77</w:t>
+      </w:r>
+    </w:p>
+    <w:p>
+      <w:pPr>
+        <w:autoSpaceDE w:val="0"/>
+        <w:autoSpaceDN w:val="0"/>
+        <w:adjustRightInd w:val="0"/>
+        <w:rPr>
+          <w:rFonts w:ascii="Baskerville Old Face" w:eastAsia="Hiragino Sans W3" w:hAnsi="Baskerville Old Face" w:cs="Times"/>
+          <w:color w:val="000000"/>
+          <w:sz w:val="10"/>
+          <w:szCs w:val="10"/>
+          <w:u w:color="000000"/>
+        </w:rPr>
+      </w:pPr>
+    </w:p>
+    <w:p>
+      <w:pPr>
+        <w:autoSpaceDE w:val="0"/>
+        <w:autoSpaceDN w:val="0"/>
+        <w:adjustRightInd w:val="0"/>
+        <w:spacing w:after="60"/>
         <w:rPr>
           <w:rFonts w:ascii="Baskerville Old Face" w:eastAsia="Hiragino Sans W3" w:hAnsi="Baskerville Old Face" w:cs="Times"/>
           <w:b/>
@@ -1401,8 +1912,7 @@
           <w:color w:val="000000"/>
           <w:u w:val="single" w:color="000000"/>
         </w:rPr>
-        <w:t xml:space="preserve">Interests </w:t>
-      </w:r>
+      </w:pPr>
       <w:r>
         <w:rPr>
           <w:rFonts w:ascii="Baskerville Old Face" w:eastAsia="Hiragino Sans W3" w:hAnsi="Baskerville Old Face" w:cs="Times"/>
@@ -1411,17 +1921,8 @@
           <w:color w:val="000000"/>
           <w:u w:val="single" w:color="000000"/>
         </w:rPr>
-        <w:t>and</w:t>
-      </w:r>
-      <w:r>
-        <w:rPr>
-          <w:rFonts w:ascii="Baskerville Old Face" w:eastAsia="Hiragino Sans W3" w:hAnsi="Baskerville Old Face" w:cs="Times"/>
-          <w:b/>
-          <w:bCs/>
-          <w:color w:val="000000"/>
-          <w:u w:val="single" w:color="000000"/>
-        </w:rPr>
-        <w:t xml:space="preserve"> Personal Goals</w:t>
+        <w:lastRenderedPageBreak/>
+        <w:t>Interests and Personal Goals</w:t>
       </w:r>
     </w:p>
     <w:p>
@@ -1440,7 +1941,7 @@
           <w:szCs w:val="20"/>
           <w:u w:color="000000"/>
         </w:rPr>
-        <w:t>Practicing Brazilian Jiu-Jitsu, with goal of obtaining Black Belt; playing and watching sports, specifically hockey; research and implement tech into everyday life/home; avid reader; Traveling</w:t>
+        <w:t>Practicing Brazilian Jiu-Jitsu, with goal of obtaining Black Belt; playing and watching sports, specifically hockey; research and implement tech into everyday life/home; avid reader; Travel</w:t>
       </w:r>
     </w:p>
     <w:sectPr>

</xml_diff>